<commit_message>
ln and log added
</commit_message>
<xml_diff>
--- a/tables/supptables.docx
+++ b/tables/supptables.docx
@@ -984,7 +984,7 @@
                 <w:szCs w:val="4"/>
                 <w:color w:val="000000"/>
               </w:rPr>
-              <w:t xml:space="preserve">Vitamin D</w:t>
+              <w:t xml:space="preserve">Vitamin D (nmol/L)</w:t>
             </w:r>
           </w:p>
         </w:tc>
@@ -2721,7 +2721,7 @@
       <w:tr>
         <w:trPr>
           <w:cantSplit/>
-          <w:trHeight w:val="304" w:hRule="auto"/>
+          <w:trHeight w:val="305" w:hRule="auto"/>
         </w:trPr>
         <w:tc>
           <w:tcPr>
@@ -2748,7 +2748,7 @@
                 <w:szCs w:val="4"/>
                 <w:color w:val="000000"/>
               </w:rPr>
-              <w:t xml:space="preserve">Ferritin</w:t>
+              <w:t xml:space="preserve">Log ferritin</w:t>
             </w:r>
           </w:p>
         </w:tc>
@@ -4485,7 +4485,7 @@
       <w:tr>
         <w:trPr>
           <w:cantSplit/>
-          <w:trHeight w:val="304" w:hRule="auto"/>
+          <w:trHeight w:val="305" w:hRule="auto"/>
         </w:trPr>
         <w:tc>
           <w:tcPr>
@@ -4512,7 +4512,7 @@
                 <w:szCs w:val="4"/>
                 <w:color w:val="000000"/>
               </w:rPr>
-              <w:t xml:space="preserve">sTfR</w:t>
+              <w:t xml:space="preserve">Log sTfR</w:t>
             </w:r>
           </w:p>
         </w:tc>
@@ -6276,7 +6276,7 @@
                 <w:szCs w:val="4"/>
                 <w:color w:val="000000"/>
               </w:rPr>
-              <w:t xml:space="preserve">RBP</w:t>
+              <w:t xml:space="preserve">Log RBP</w:t>
             </w:r>
           </w:p>
         </w:tc>
@@ -13910,7 +13910,7 @@
                 <w:szCs w:val="4"/>
                 <w:color w:val="000000"/>
               </w:rPr>
-              <w:t xml:space="preserve">Cortisol</w:t>
+              <w:t xml:space="preserve">Ln pregnancy cortisol</w:t>
             </w:r>
           </w:p>
         </w:tc>
@@ -16225,7 +16225,7 @@
       <w:tr>
         <w:trPr>
           <w:cantSplit/>
-          <w:trHeight w:val="304" w:hRule="auto"/>
+          <w:trHeight w:val="305" w:hRule="auto"/>
         </w:trPr>
         <w:tc>
           <w:tcPr>
@@ -16252,7 +16252,7 @@
                 <w:szCs w:val="4"/>
                 <w:color w:val="000000"/>
               </w:rPr>
-              <w:t xml:space="preserve">CRP</w:t>
+              <w:t xml:space="preserve">Log CRP</w:t>
             </w:r>
           </w:p>
         </w:tc>
@@ -17989,7 +17989,7 @@
       <w:tr>
         <w:trPr>
           <w:cantSplit/>
-          <w:trHeight w:val="304" w:hRule="auto"/>
+          <w:trHeight w:val="305" w:hRule="auto"/>
         </w:trPr>
         <w:tc>
           <w:tcPr>
@@ -18016,7 +18016,7 @@
                 <w:szCs w:val="4"/>
                 <w:color w:val="000000"/>
               </w:rPr>
-              <w:t xml:space="preserve">AGP</w:t>
+              <w:t xml:space="preserve">Log AGP</w:t>
             </w:r>
           </w:p>
         </w:tc>
@@ -19780,7 +19780,7 @@
                 <w:szCs w:val="4"/>
                 <w:color w:val="000000"/>
               </w:rPr>
-              <w:t xml:space="preserve">IFNG</w:t>
+              <w:t xml:space="preserve">Initial IFNG</w:t>
             </w:r>
           </w:p>
         </w:tc>
@@ -21544,7 +21544,7 @@
                 <w:szCs w:val="4"/>
                 <w:color w:val="000000"/>
               </w:rPr>
-              <w:t xml:space="preserve">Sum Score</w:t>
+              <w:t xml:space="preserve">Inflammation Sum Score</w:t>
             </w:r>
           </w:p>
         </w:tc>
@@ -22920,7 +22920,7 @@
         <w:tblLook w:firstRow="1" w:lastRow="0" w:firstColumn="0" w:lastColumn="0" w:noHBand="0" w:noVBand="1"/>
       </w:tblPr>
       <w:tblGrid>
-        <w:gridCol w:w="378"/>
+        <w:gridCol w:w="429"/>
         <w:gridCol w:w="923"/>
         <w:gridCol w:w="333"/>
         <w:gridCol w:w="534"/>
@@ -23886,7 +23886,7 @@
                 <w:szCs w:val="4"/>
                 <w:color w:val="000000"/>
               </w:rPr>
-              <w:t xml:space="preserve">Estriol</w:t>
+              <w:t xml:space="preserve">Ln estriol</w:t>
             </w:r>
           </w:p>
         </w:tc>

</xml_diff>